<commit_message>
terminar hasta alternative investments
</commit_message>
<xml_diff>
--- a/CORPORATE FINANCE.docx
+++ b/CORPORATE FINANCE.docx
@@ -50,8 +50,6 @@
         </w:rPr>
         <w:br w:type="page"/>
       </w:r>
-      <w:bookmarkStart w:id="0" w:name="_GoBack"/>
-      <w:bookmarkEnd w:id="0"/>
     </w:p>
     <w:sdt>
       <w:sdtPr>
@@ -3987,7 +3985,7 @@
       <w:pPr>
         <w:pStyle w:val="Heading1"/>
       </w:pPr>
-      <w:bookmarkStart w:id="1" w:name="_Toc519930561"/>
+      <w:bookmarkStart w:id="0" w:name="_Toc519930561"/>
       <w:r>
         <w:lastRenderedPageBreak/>
         <w:t>Reading 3</w:t>
@@ -3998,7 +3996,7 @@
       <w:r>
         <w:t>Corporate Governance and ESG: An Introduction</w:t>
       </w:r>
-      <w:bookmarkEnd w:id="1"/>
+      <w:bookmarkEnd w:id="0"/>
     </w:p>
     <w:p/>
     <w:p>
@@ -4009,11 +4007,11 @@
           <w:numId w:val="1"/>
         </w:numPr>
       </w:pPr>
-      <w:bookmarkStart w:id="2" w:name="_Toc519930562"/>
+      <w:bookmarkStart w:id="1" w:name="_Toc519930562"/>
       <w:r>
         <w:t>Describe corporate governance</w:t>
       </w:r>
-      <w:bookmarkEnd w:id="2"/>
+      <w:bookmarkEnd w:id="1"/>
     </w:p>
     <w:p/>
     <w:p>
@@ -4066,11 +4064,11 @@
           <w:numId w:val="1"/>
         </w:numPr>
       </w:pPr>
-      <w:bookmarkStart w:id="3" w:name="_Toc519930563"/>
+      <w:bookmarkStart w:id="2" w:name="_Toc519930563"/>
       <w:r>
         <w:t>Describe a company’s stakeholder groups and compare interest of stakeholder groups</w:t>
       </w:r>
-      <w:bookmarkEnd w:id="3"/>
+      <w:bookmarkEnd w:id="2"/>
     </w:p>
     <w:p/>
     <w:p>
@@ -4176,11 +4174,11 @@
           <w:numId w:val="1"/>
         </w:numPr>
       </w:pPr>
-      <w:bookmarkStart w:id="4" w:name="_Toc519930564"/>
+      <w:bookmarkStart w:id="3" w:name="_Toc519930564"/>
       <w:r>
         <w:t>Describe principal-agent and other relationships in corporate governance and the conflicts that may arise in these relationships</w:t>
       </w:r>
-      <w:bookmarkEnd w:id="4"/>
+      <w:bookmarkEnd w:id="3"/>
     </w:p>
     <w:p/>
     <w:p>
@@ -4253,27 +4251,24 @@
         <w:jc w:val="both"/>
       </w:pPr>
       <w:r>
-        <w:t xml:space="preserve">Groups may be created, leading to differentiation between leading groups and minority shareholders. This may lead to a certain set of decisions to benefit themselves to the detriment of the minority. Related party transactions are an example. </w:t>
-      </w:r>
-      <w:proofErr w:type="spellStart"/>
-      <w:r>
-        <w:rPr>
-          <w:highlight w:val="cyan"/>
-        </w:rPr>
-        <w:t>Es</w:t>
-      </w:r>
-      <w:proofErr w:type="spellEnd"/>
-      <w:r>
-        <w:rPr>
-          <w:highlight w:val="cyan"/>
-        </w:rPr>
-        <w:t xml:space="preserve"> legal?</w:t>
-      </w:r>
-    </w:p>
-    <w:p>
-      <w:pPr>
-        <w:jc w:val="both"/>
-      </w:pPr>
+        <w:t xml:space="preserve">Groups may be created, leading to differentiation between leading groups and minority shareholders. This may lead to a certain set of decisions to benefit themselves to the detriment of the minority. Related party transactions </w:t>
+      </w:r>
+      <w:proofErr w:type="gramStart"/>
+      <w:r>
+        <w:t>are</w:t>
+      </w:r>
+      <w:proofErr w:type="gramEnd"/>
+      <w:r>
+        <w:t xml:space="preserve"> an example.</w:t>
+      </w:r>
+    </w:p>
+    <w:p>
+      <w:pPr>
+        <w:jc w:val="both"/>
+      </w:pPr>
+      <w:r>
+        <w:t xml:space="preserve"> </w:t>
+      </w:r>
     </w:p>
     <w:p>
       <w:pPr>
@@ -4341,11 +4336,11 @@
           <w:numId w:val="1"/>
         </w:numPr>
       </w:pPr>
-      <w:bookmarkStart w:id="5" w:name="_Toc519930565"/>
+      <w:bookmarkStart w:id="4" w:name="_Toc519930565"/>
       <w:r>
         <w:t>Describe stakeholder management</w:t>
       </w:r>
-      <w:bookmarkEnd w:id="5"/>
+      <w:bookmarkEnd w:id="4"/>
     </w:p>
     <w:p>
       <w:pPr>
@@ -4355,11 +4350,11 @@
           <w:numId w:val="1"/>
         </w:numPr>
       </w:pPr>
-      <w:bookmarkStart w:id="6" w:name="_Toc519930566"/>
+      <w:bookmarkStart w:id="5" w:name="_Toc519930566"/>
       <w:r>
         <w:t>Describe mechanisms to manage stakeholder relationships and mitigate associated risks</w:t>
       </w:r>
-      <w:bookmarkEnd w:id="6"/>
+      <w:bookmarkEnd w:id="5"/>
     </w:p>
     <w:p/>
     <w:p>
@@ -4533,11 +4528,9 @@
       <w:r>
         <w:t xml:space="preserve">Cumulative voting: </w:t>
       </w:r>
-      <w:proofErr w:type="spellStart"/>
-      <w:r>
-        <w:t>shareholers</w:t>
-      </w:r>
-      <w:proofErr w:type="spellEnd"/>
+      <w:r>
+        <w:t>shareholders</w:t>
+      </w:r>
       <w:r>
         <w:t xml:space="preserve"> can cast all their votes (shares * number of board position elections) for a single board candidate. This may end up with a greater minority shareholder representation.</w:t>
       </w:r>
@@ -4555,11 +4548,11 @@
           <w:numId w:val="1"/>
         </w:numPr>
       </w:pPr>
-      <w:bookmarkStart w:id="7" w:name="_Toc519930567"/>
+      <w:bookmarkStart w:id="6" w:name="_Toc519930567"/>
       <w:r>
         <w:t>Describe functions and responsibilities of a company’s board of directors and its committees</w:t>
       </w:r>
-      <w:bookmarkEnd w:id="7"/>
+      <w:bookmarkEnd w:id="6"/>
     </w:p>
     <w:p/>
     <w:p>
@@ -4842,7 +4835,7 @@
           <w:numId w:val="1"/>
         </w:numPr>
       </w:pPr>
-      <w:bookmarkStart w:id="8" w:name="_Toc519930568"/>
+      <w:bookmarkStart w:id="7" w:name="_Toc519930568"/>
       <w:r>
         <w:t>Describe market a</w:t>
       </w:r>
@@ -4852,7 +4845,7 @@
       <w:r>
         <w:t xml:space="preserve"> affect stakeholder relationships and corporate governance</w:t>
       </w:r>
-      <w:bookmarkEnd w:id="8"/>
+      <w:bookmarkEnd w:id="7"/>
     </w:p>
     <w:p/>
     <w:p>
@@ -4887,29 +4880,38 @@
         <w:jc w:val="both"/>
       </w:pPr>
       <w:r>
-        <w:rPr>
-          <w:highlight w:val="cyan"/>
-        </w:rPr>
         <w:t>Tender offer:</w:t>
       </w:r>
       <w:r>
         <w:t xml:space="preserve"> </w:t>
       </w:r>
-    </w:p>
-    <w:p>
-      <w:pPr>
-        <w:jc w:val="both"/>
-      </w:pPr>
-    </w:p>
-    <w:p>
-      <w:pPr>
-        <w:jc w:val="both"/>
-      </w:pPr>
-      <w:r>
-        <w:rPr>
-          <w:highlight w:val="cyan"/>
-        </w:rPr>
-        <w:t>Hostile takeover: not sure if it comes from another company or if it refers to a group of shareholders looking to change the company’s management.</w:t>
+      <w:r>
+        <w:t>an offer to purchase some or all of the shares (when it is more than 5%, it should be disclosed).</w:t>
+      </w:r>
+    </w:p>
+    <w:p>
+      <w:pPr>
+        <w:jc w:val="both"/>
+      </w:pPr>
+    </w:p>
+    <w:p>
+      <w:pPr>
+        <w:jc w:val="both"/>
+      </w:pPr>
+      <w:r>
+        <w:t>Hostile takeover:</w:t>
+      </w:r>
+      <w:r>
+        <w:t xml:space="preserve"> </w:t>
+      </w:r>
+      <w:r>
+        <w:t>happens when a group wants to make certain decisions not supported by management and</w:t>
+      </w:r>
+      <w:r>
+        <w:t xml:space="preserve"> the board and</w:t>
+      </w:r>
+      <w:r>
+        <w:t xml:space="preserve"> can be accomplished through a proxy fight or a tender offer.</w:t>
       </w:r>
     </w:p>
     <w:p>
@@ -4970,11 +4972,11 @@
           <w:numId w:val="1"/>
         </w:numPr>
       </w:pPr>
-      <w:bookmarkStart w:id="9" w:name="_Toc519930569"/>
+      <w:bookmarkStart w:id="8" w:name="_Toc519930569"/>
       <w:r>
         <w:t>Identify potential risks of poor corporate governance and stakeholder management and identify benefits from effective corporate governance and stakeholder management</w:t>
       </w:r>
-      <w:bookmarkEnd w:id="9"/>
+      <w:bookmarkEnd w:id="8"/>
     </w:p>
     <w:p/>
     <w:p>
@@ -5182,11 +5184,12 @@
           <w:numId w:val="1"/>
         </w:numPr>
       </w:pPr>
-      <w:bookmarkStart w:id="10" w:name="_Toc519930570"/>
-      <w:r>
+      <w:bookmarkStart w:id="9" w:name="_Toc519930570"/>
+      <w:r>
+        <w:lastRenderedPageBreak/>
         <w:t>Describe factors relevant to the analysis of corporate governance and stakeholder management.</w:t>
       </w:r>
-      <w:bookmarkEnd w:id="10"/>
+      <w:bookmarkEnd w:id="9"/>
     </w:p>
     <w:p/>
     <w:p>
@@ -5194,7 +5197,6 @@
         <w:jc w:val="both"/>
       </w:pPr>
       <w:r>
-        <w:lastRenderedPageBreak/>
         <w:t>Corporate governance has been considered as a relevant factor when analyzing a company’s performance. Some of the aspects that are looked at are:</w:t>
       </w:r>
     </w:p>
@@ -5273,11 +5275,11 @@
         <w:jc w:val="both"/>
       </w:pPr>
       <w:r>
-        <w:t xml:space="preserve">Management incentives and remuneration: check if the incentives lead the management team to pursue short or </w:t>
+        <w:t xml:space="preserve">Management incentives and remuneration: check if the incentives lead the management team to pursue </w:t>
       </w:r>
       <w:proofErr w:type="gramStart"/>
       <w:r>
-        <w:t>long term</w:t>
+        <w:t>short or long term</w:t>
       </w:r>
       <w:proofErr w:type="gramEnd"/>
       <w:r>
@@ -5313,13 +5315,24 @@
         <w:jc w:val="both"/>
       </w:pPr>
       <w:r>
-        <w:rPr>
-          <w:highlight w:val="cyan"/>
-        </w:rPr>
         <w:t>Relative strength of shareholders’ rights</w:t>
       </w:r>
       <w:r>
         <w:t>:</w:t>
+      </w:r>
+      <w:r>
+        <w:t xml:space="preserve"> </w:t>
+      </w:r>
+      <w:r>
+        <w:t xml:space="preserve">is </w:t>
+      </w:r>
+      <w:proofErr w:type="gramStart"/>
+      <w:r>
+        <w:t>basically to</w:t>
+      </w:r>
+      <w:proofErr w:type="gramEnd"/>
+      <w:r>
+        <w:t xml:space="preserve"> determine if the rights of shareholders are strong or not. Anti-takeover provisions, staggered boards and super voting share classes are example of cases that weakens the rights. </w:t>
       </w:r>
     </w:p>
     <w:p>
@@ -5348,11 +5361,11 @@
           <w:numId w:val="1"/>
         </w:numPr>
       </w:pPr>
-      <w:bookmarkStart w:id="11" w:name="_Toc519930571"/>
+      <w:bookmarkStart w:id="10" w:name="_Toc519930571"/>
       <w:r>
         <w:t>Describe environmental and social considerations in investment analysis</w:t>
       </w:r>
-      <w:bookmarkEnd w:id="11"/>
+      <w:bookmarkEnd w:id="10"/>
     </w:p>
     <w:p/>
     <w:p>
@@ -5360,7 +5373,21 @@
         <w:jc w:val="both"/>
       </w:pPr>
       <w:r>
-        <w:t>ESG investing (also referred to sustainable investing or responsible investing or even socially responsible investing): taking into account governance, social and environmental factors in the decision of investing.</w:t>
+        <w:t>ESG</w:t>
+      </w:r>
+      <w:r>
+        <w:t xml:space="preserve"> (environmental, social and governance)</w:t>
+      </w:r>
+      <w:r>
+        <w:t xml:space="preserve"> investing (also referred to sustainable investing or responsible investing or even socially responsible investing): </w:t>
+      </w:r>
+      <w:proofErr w:type="gramStart"/>
+      <w:r>
+        <w:t>taking into account</w:t>
+      </w:r>
+      <w:proofErr w:type="gramEnd"/>
+      <w:r>
+        <w:t xml:space="preserve"> governance, social and environmental factors in the decision of investing.</w:t>
       </w:r>
     </w:p>
     <w:p>
@@ -5389,11 +5416,11 @@
           <w:numId w:val="1"/>
         </w:numPr>
       </w:pPr>
-      <w:bookmarkStart w:id="12" w:name="_Toc519930572"/>
+      <w:bookmarkStart w:id="11" w:name="_Toc519930572"/>
       <w:r>
         <w:t>Describe how environmental, social, and governance factors may be used in investment analysis</w:t>
       </w:r>
-      <w:bookmarkEnd w:id="12"/>
+      <w:bookmarkEnd w:id="11"/>
     </w:p>
     <w:p/>
     <w:p>
@@ -5443,6 +5470,7 @@
         <w:jc w:val="both"/>
       </w:pPr>
       <w:r>
+        <w:lastRenderedPageBreak/>
         <w:t>Best-in-class approach: look among the industries for the company with best ESG practices.</w:t>
       </w:r>
     </w:p>
@@ -5465,7 +5493,6 @@
         <w:jc w:val="both"/>
       </w:pPr>
       <w:r>
-        <w:lastRenderedPageBreak/>
         <w:t>Impact investing refers to investing in companies or projects to promote specific environment or social goals. Investors seek for profit + ES benefits.</w:t>
       </w:r>
     </w:p>
@@ -5507,12 +5534,12 @@
       <w:pPr>
         <w:pStyle w:val="Heading1"/>
       </w:pPr>
-      <w:bookmarkStart w:id="13" w:name="_Toc519930573"/>
+      <w:bookmarkStart w:id="12" w:name="_Toc519930573"/>
       <w:r>
         <w:lastRenderedPageBreak/>
         <w:t>Reading 35: Capital Budgeting</w:t>
       </w:r>
-      <w:bookmarkEnd w:id="13"/>
+      <w:bookmarkEnd w:id="12"/>
     </w:p>
     <w:p/>
     <w:p>
@@ -5523,11 +5550,11 @@
           <w:numId w:val="3"/>
         </w:numPr>
       </w:pPr>
-      <w:bookmarkStart w:id="14" w:name="_Toc519930574"/>
+      <w:bookmarkStart w:id="13" w:name="_Toc519930574"/>
       <w:r>
         <w:t>Describe the capital budgeting process and distinguish among the various categories of capital projects</w:t>
       </w:r>
-      <w:bookmarkEnd w:id="14"/>
+      <w:bookmarkEnd w:id="13"/>
     </w:p>
     <w:p/>
     <w:p>
@@ -5731,11 +5758,11 @@
           <w:numId w:val="3"/>
         </w:numPr>
       </w:pPr>
-      <w:bookmarkStart w:id="15" w:name="_Toc519930575"/>
+      <w:bookmarkStart w:id="14" w:name="_Toc519930575"/>
       <w:r>
         <w:t>Describe the basic principles of capital budgeting</w:t>
       </w:r>
-      <w:bookmarkEnd w:id="15"/>
+      <w:bookmarkEnd w:id="14"/>
     </w:p>
     <w:p/>
     <w:p>
@@ -5992,11 +6019,11 @@
           <w:numId w:val="3"/>
         </w:numPr>
       </w:pPr>
-      <w:bookmarkStart w:id="16" w:name="_Toc519930576"/>
+      <w:bookmarkStart w:id="15" w:name="_Toc519930576"/>
       <w:r>
         <w:t>Explain how the evaluation and selection of capital projects is affected by mutually exclusive projects, project sequencing and capital rationing</w:t>
       </w:r>
-      <w:bookmarkEnd w:id="16"/>
+      <w:bookmarkEnd w:id="15"/>
     </w:p>
     <w:p/>
     <w:p>
@@ -6126,11 +6153,11 @@
           <w:numId w:val="3"/>
         </w:numPr>
       </w:pPr>
-      <w:bookmarkStart w:id="17" w:name="_Toc519930577"/>
+      <w:bookmarkStart w:id="16" w:name="_Toc519930577"/>
       <w:r>
         <w:t>Calculate and interpret net present value (NPV), internal rate of return (IRR), payback period, discounted payback period and profitability index (PI) of a single capital project</w:t>
       </w:r>
-      <w:bookmarkEnd w:id="17"/>
+      <w:bookmarkEnd w:id="16"/>
     </w:p>
     <w:p/>
     <w:p>
@@ -6577,11 +6604,11 @@
           <w:numId w:val="3"/>
         </w:numPr>
       </w:pPr>
-      <w:bookmarkStart w:id="18" w:name="_Toc519930578"/>
+      <w:bookmarkStart w:id="17" w:name="_Toc519930578"/>
       <w:r>
         <w:t>Explain the NPV profile, compare the NPV and IRR methods when evaluating independent and mutually exclusive projects and describe problems associated with each of the evaluation methods</w:t>
       </w:r>
-      <w:bookmarkEnd w:id="18"/>
+      <w:bookmarkEnd w:id="17"/>
     </w:p>
     <w:p/>
     <w:p>
@@ -6870,11 +6897,11 @@
           <w:numId w:val="3"/>
         </w:numPr>
       </w:pPr>
-      <w:bookmarkStart w:id="19" w:name="_Toc519930579"/>
+      <w:bookmarkStart w:id="18" w:name="_Toc519930579"/>
       <w:r>
         <w:t>Describe expected relations among an investment’s NPV, company value and share price</w:t>
       </w:r>
-      <w:bookmarkEnd w:id="19"/>
+      <w:bookmarkEnd w:id="18"/>
     </w:p>
     <w:p/>
     <w:p>
@@ -6894,12 +6921,12 @@
       <w:pPr>
         <w:pStyle w:val="Heading1"/>
       </w:pPr>
-      <w:bookmarkStart w:id="20" w:name="_Toc519930580"/>
+      <w:bookmarkStart w:id="19" w:name="_Toc519930580"/>
       <w:r>
         <w:lastRenderedPageBreak/>
         <w:t>Reading 36: Cost of Capital</w:t>
       </w:r>
-      <w:bookmarkEnd w:id="20"/>
+      <w:bookmarkEnd w:id="19"/>
     </w:p>
     <w:p/>
     <w:p>
@@ -6910,11 +6937,11 @@
           <w:numId w:val="4"/>
         </w:numPr>
       </w:pPr>
-      <w:bookmarkStart w:id="21" w:name="_Toc519930581"/>
+      <w:bookmarkStart w:id="20" w:name="_Toc519930581"/>
       <w:r>
         <w:t>Calculate and interpret de weighted average cost of capital (WACC) of a company.</w:t>
       </w:r>
-      <w:bookmarkEnd w:id="21"/>
+      <w:bookmarkEnd w:id="20"/>
     </w:p>
     <w:p/>
     <w:p>
@@ -6925,11 +6952,11 @@
           <w:numId w:val="4"/>
         </w:numPr>
       </w:pPr>
-      <w:bookmarkStart w:id="22" w:name="_Toc519930582"/>
+      <w:bookmarkStart w:id="21" w:name="_Toc519930582"/>
       <w:r>
         <w:t>Describe how taxes affect the cost of capital from different capital sources</w:t>
       </w:r>
-      <w:bookmarkEnd w:id="22"/>
+      <w:bookmarkEnd w:id="21"/>
     </w:p>
     <w:p/>
     <w:p>
@@ -7157,11 +7184,11 @@
           <w:numId w:val="4"/>
         </w:numPr>
       </w:pPr>
-      <w:bookmarkStart w:id="23" w:name="_Toc519930583"/>
+      <w:bookmarkStart w:id="22" w:name="_Toc519930583"/>
       <w:r>
         <w:t>Describe the use of target capital structure in estimating WACC and how target capital structure weights may be determined</w:t>
       </w:r>
-      <w:bookmarkEnd w:id="23"/>
+      <w:bookmarkEnd w:id="22"/>
     </w:p>
     <w:p/>
     <w:p>
@@ -7170,7 +7197,7 @@
       </w:pPr>
       <w:r>
         <w:rPr>
-          <w:highlight w:val="cyan"/>
+          <w:highlight w:val="yellow"/>
         </w:rPr>
         <w:t>The WACC should be calculated based of the firm’s target capital structure.</w:t>
       </w:r>
@@ -7204,12 +7231,12 @@
           <w:numId w:val="4"/>
         </w:numPr>
       </w:pPr>
-      <w:bookmarkStart w:id="24" w:name="_Toc519930584"/>
+      <w:bookmarkStart w:id="23" w:name="_Toc519930584"/>
       <w:r>
         <w:lastRenderedPageBreak/>
         <w:t>Explain how the marginal cost of capital and the investment opportunity schedule are used to determine the optimal capital budget</w:t>
       </w:r>
-      <w:bookmarkEnd w:id="24"/>
+      <w:bookmarkEnd w:id="23"/>
     </w:p>
     <w:p/>
     <w:p>
@@ -7310,11 +7337,11 @@
           <w:numId w:val="4"/>
         </w:numPr>
       </w:pPr>
-      <w:bookmarkStart w:id="25" w:name="_Toc519930585"/>
+      <w:bookmarkStart w:id="24" w:name="_Toc519930585"/>
       <w:r>
         <w:t>Explain the marginal cost of capital’s role in determining the net present value of a project</w:t>
       </w:r>
-      <w:bookmarkEnd w:id="25"/>
+      <w:bookmarkEnd w:id="24"/>
     </w:p>
     <w:p/>
     <w:p>
@@ -7359,29 +7386,17 @@
           <w:numId w:val="4"/>
         </w:numPr>
       </w:pPr>
-      <w:bookmarkStart w:id="26" w:name="_Toc519930586"/>
-      <w:r>
-        <w:t xml:space="preserve">Calculate and interpret the cost of debt capital using the </w:t>
-      </w:r>
-      <w:r>
-        <w:rPr>
-          <w:highlight w:val="cyan"/>
-        </w:rPr>
-        <w:t>yield-to-maturity</w:t>
-      </w:r>
-      <w:r>
-        <w:t xml:space="preserve"> </w:t>
-      </w:r>
-      <w:r>
-        <w:rPr>
-          <w:highlight w:val="cyan"/>
-        </w:rPr>
-        <w:t>approach</w:t>
+      <w:bookmarkStart w:id="25" w:name="_Toc519930586"/>
+      <w:r>
+        <w:t xml:space="preserve">Calculate and interpret the cost of debt capital using </w:t>
+      </w:r>
+      <w:r>
+        <w:t>the yield-to-maturity approach</w:t>
       </w:r>
       <w:r>
         <w:t xml:space="preserve"> and the debt-rating approach</w:t>
       </w:r>
-      <w:bookmarkEnd w:id="26"/>
+      <w:bookmarkEnd w:id="25"/>
     </w:p>
     <w:p/>
     <w:p>
@@ -7389,45 +7404,28 @@
         <w:jc w:val="both"/>
       </w:pPr>
       <w:r>
-        <w:t xml:space="preserve">If a company is not publicly traded, the analyst may use the company’s credit rating and the maturity of its debt in order to determine and approximate cost of debt using the yield curve for the specific debt rating. This is an example of </w:t>
-      </w:r>
-      <w:r>
-        <w:rPr>
-          <w:highlight w:val="cyan"/>
-        </w:rPr>
-        <w:t>matrix pricing</w:t>
-      </w:r>
-      <w:r>
-        <w:t>.</w:t>
-      </w:r>
-    </w:p>
-    <w:p>
-      <w:pPr>
-        <w:jc w:val="both"/>
-      </w:pPr>
-    </w:p>
-    <w:p>
-      <w:pPr>
-        <w:jc w:val="both"/>
-      </w:pPr>
-      <w:r>
-        <w:rPr>
-          <w:highlight w:val="cyan"/>
-        </w:rPr>
+        <w:t xml:space="preserve">If a company is not publicly traded, the analyst may use the company’s credit rating and the maturity of its debt in order to determine and approximate cost of debt using the yield curve for the specific debt rating. This is an example </w:t>
+      </w:r>
+      <w:r>
+        <w:t>of matrix pricing.</w:t>
+      </w:r>
+    </w:p>
+    <w:p>
+      <w:pPr>
+        <w:jc w:val="both"/>
+      </w:pPr>
+    </w:p>
+    <w:p>
+      <w:pPr>
+        <w:jc w:val="both"/>
+      </w:pPr>
+      <w:r>
         <w:t xml:space="preserve">When the company face a floating rate, the analyst should estimate longer-term costs of debt by using the </w:t>
       </w:r>
-      <w:proofErr w:type="spellStart"/>
-      <w:r>
-        <w:rPr>
-          <w:highlight w:val="cyan"/>
-        </w:rPr>
-        <w:t>appropiate</w:t>
-      </w:r>
-      <w:proofErr w:type="spellEnd"/>
-      <w:r>
-        <w:rPr>
-          <w:highlight w:val="cyan"/>
-        </w:rPr>
+      <w:r>
+        <w:t>appropriate</w:t>
+      </w:r>
+      <w:r>
         <w:t xml:space="preserve"> yield curve (term structured).</w:t>
       </w:r>
     </w:p>
@@ -7444,29 +7442,17 @@
           <w:numId w:val="4"/>
         </w:numPr>
       </w:pPr>
-      <w:bookmarkStart w:id="27" w:name="_Toc519930587"/>
-      <w:r>
-        <w:t xml:space="preserve">Calculate and interpret the cos of </w:t>
-      </w:r>
-      <w:r>
-        <w:rPr>
-          <w:highlight w:val="cyan"/>
-        </w:rPr>
-        <w:t>noncallable</w:t>
-      </w:r>
-      <w:r>
-        <w:t xml:space="preserve">, </w:t>
-      </w:r>
-      <w:r>
-        <w:rPr>
-          <w:highlight w:val="cyan"/>
-        </w:rPr>
-        <w:t>nonconvertible</w:t>
-      </w:r>
-      <w:r>
-        <w:t xml:space="preserve"> preferred stock</w:t>
-      </w:r>
-      <w:bookmarkEnd w:id="27"/>
+      <w:bookmarkStart w:id="26" w:name="_Toc519930587"/>
+      <w:r>
+        <w:t>Calculate and interpret the cos</w:t>
+      </w:r>
+      <w:r>
+        <w:t>t</w:t>
+      </w:r>
+      <w:r>
+        <w:t xml:space="preserve"> of noncallable, nonconvertible preferred stock</w:t>
+      </w:r>
+      <w:bookmarkEnd w:id="26"/>
     </w:p>
     <w:p/>
     <w:p>
@@ -7547,11 +7533,11 @@
           <w:numId w:val="4"/>
         </w:numPr>
       </w:pPr>
-      <w:bookmarkStart w:id="28" w:name="_Toc519930588"/>
+      <w:bookmarkStart w:id="27" w:name="_Toc519930588"/>
       <w:r>
         <w:t>Calculate and interpret the cost of equity capital using capital asset pricing model approach, the dividend discount model approach and the bond-yield-plus risk-premium approach</w:t>
       </w:r>
-      <w:bookmarkEnd w:id="28"/>
+      <w:bookmarkEnd w:id="27"/>
     </w:p>
     <w:p/>
     <w:p>
@@ -7734,11 +7720,11 @@
           <w:numId w:val="4"/>
         </w:numPr>
       </w:pPr>
-      <w:bookmarkStart w:id="29" w:name="_Toc519930589"/>
+      <w:bookmarkStart w:id="28" w:name="_Toc519930589"/>
       <w:r>
         <w:t>Calculate and interpret the beta and cost of capital for a project</w:t>
       </w:r>
-      <w:bookmarkEnd w:id="29"/>
+      <w:bookmarkEnd w:id="28"/>
     </w:p>
     <w:p/>
     <w:p>
@@ -7868,15 +7854,13 @@
         <w:jc w:val="both"/>
       </w:pPr>
       <w:r>
-        <w:t xml:space="preserve">When I have the D/E ratio I can use the </w:t>
-      </w:r>
-      <w:proofErr w:type="spellStart"/>
-      <w:r>
-        <w:t>folowing</w:t>
-      </w:r>
-      <w:proofErr w:type="spellEnd"/>
-      <w:r>
-        <w:t xml:space="preserve"> formulas to find the proportion of each source of capital: D/(D+E) and E/(D+E).</w:t>
+        <w:t>When I have the D/E ratio I can use the fo</w:t>
+      </w:r>
+      <w:r>
+        <w:t>l</w:t>
+      </w:r>
+      <w:r>
+        <w:t>lowing formulas to find the proportion of each source of capital: D/(D+E) and E/(D+E).</w:t>
       </w:r>
     </w:p>
     <w:p>
@@ -7957,11 +7941,11 @@
           <w:numId w:val="4"/>
         </w:numPr>
       </w:pPr>
-      <w:bookmarkStart w:id="30" w:name="_Toc519930590"/>
+      <w:bookmarkStart w:id="29" w:name="_Toc519930590"/>
       <w:r>
         <w:t>Describe uses of country risk premiums in estimating the cost of equity</w:t>
       </w:r>
-      <w:bookmarkEnd w:id="30"/>
+      <w:bookmarkEnd w:id="29"/>
     </w:p>
     <w:p/>
     <w:p>
@@ -7969,7 +7953,19 @@
         <w:jc w:val="both"/>
       </w:pPr>
       <w:r>
-        <w:t>The CAPM does not always reflect the country risk premium. The adjustment must be made by checking the sovereign yield spread (difference in yields of the country where the country can be found (which is denominated in local currency) and a treasury bond with a similar currency).</w:t>
+        <w:t xml:space="preserve">The CAPM does not always reflect the country risk premium. The adjustment must be made by checking the sovereign yield spread (difference in yields of the country where the </w:t>
+      </w:r>
+      <w:r>
+        <w:t>company</w:t>
+      </w:r>
+      <w:r>
+        <w:t xml:space="preserve"> can be found (which is denominated in local currency) and a treasury bond with a similar </w:t>
+      </w:r>
+      <w:r>
+        <w:t>maturity</w:t>
+      </w:r>
+      <w:r>
+        <w:t>).</w:t>
       </w:r>
     </w:p>
     <w:p>
@@ -8054,11 +8050,11 @@
           <w:numId w:val="4"/>
         </w:numPr>
       </w:pPr>
-      <w:bookmarkStart w:id="31" w:name="_Toc519930591"/>
+      <w:bookmarkStart w:id="30" w:name="_Toc519930591"/>
       <w:r>
         <w:t>Describe the marginal cost of capital schedule, explain why it may be upward-sloping with respect to additional capital and calculate and interpret its break-points</w:t>
       </w:r>
-      <w:bookmarkEnd w:id="31"/>
+      <w:bookmarkEnd w:id="30"/>
     </w:p>
     <w:p/>
     <w:p>
@@ -8149,7 +8145,7 @@
       </w:pPr>
       <w:r>
         <w:rPr>
-          <w:highlight w:val="cyan"/>
+          <w:highlight w:val="yellow"/>
         </w:rPr>
         <w:t>Break points occur when the cost of any source of capital changes:</w:t>
       </w:r>
@@ -8213,6 +8209,89 @@
     <w:p>
       <w:pPr>
         <w:jc w:val="both"/>
+        <w:rPr>
+          <w:lang w:val="es-ES"/>
+        </w:rPr>
+      </w:pPr>
+      <w:r>
+        <w:rPr>
+          <w:lang w:val="es-ES"/>
+        </w:rPr>
+        <w:t>*</w:t>
+      </w:r>
+      <w:proofErr w:type="spellStart"/>
+      <w:r>
+        <w:rPr>
+          <w:lang w:val="es-ES"/>
+        </w:rPr>
+        <w:t>Basicamente</w:t>
+      </w:r>
+      <w:proofErr w:type="spellEnd"/>
+      <w:r>
+        <w:rPr>
+          <w:lang w:val="es-ES"/>
+        </w:rPr>
+        <w:t xml:space="preserve"> se hace esta </w:t>
+      </w:r>
+      <w:proofErr w:type="spellStart"/>
+      <w:r>
+        <w:rPr>
+          <w:lang w:val="es-ES"/>
+        </w:rPr>
+        <w:t>division</w:t>
+      </w:r>
+      <w:proofErr w:type="spellEnd"/>
+      <w:r>
+        <w:rPr>
+          <w:lang w:val="es-ES"/>
+        </w:rPr>
+        <w:t xml:space="preserve"> para saber cuanto </w:t>
+      </w:r>
+      <w:proofErr w:type="gramStart"/>
+      <w:r>
+        <w:rPr>
+          <w:lang w:val="es-ES"/>
+        </w:rPr>
+        <w:t>seria</w:t>
+      </w:r>
+      <w:proofErr w:type="gramEnd"/>
+      <w:r>
+        <w:rPr>
+          <w:lang w:val="es-ES"/>
+        </w:rPr>
+        <w:t xml:space="preserve"> el total de </w:t>
+      </w:r>
+      <w:r>
+        <w:rPr>
+          <w:lang w:val="es-ES"/>
+        </w:rPr>
+        <w:t>financiamiento</w:t>
+      </w:r>
+      <w:r>
+        <w:rPr>
+          <w:lang w:val="es-ES"/>
+        </w:rPr>
+        <w:t xml:space="preserve"> considerando</w:t>
+      </w:r>
+      <w:r>
+        <w:rPr>
+          <w:lang w:val="es-ES"/>
+        </w:rPr>
+        <w:t xml:space="preserve"> </w:t>
+      </w:r>
+      <w:r>
+        <w:rPr>
+          <w:lang w:val="es-ES"/>
+        </w:rPr>
+        <w:t>que tengo el valor de uno de los componentes.</w:t>
+      </w:r>
+    </w:p>
+    <w:p>
+      <w:pPr>
+        <w:jc w:val="both"/>
+        <w:rPr>
+          <w:lang w:val="es-ES"/>
+        </w:rPr>
       </w:pPr>
     </w:p>
     <w:p>
@@ -8222,95 +8301,113 @@
       <w:r>
         <w:t xml:space="preserve">To calculate it I must have a table in which it is explained when each of the components of capital may face a change. </w:t>
       </w:r>
-      <w:proofErr w:type="spellStart"/>
-      <w:r>
-        <w:rPr>
-          <w:highlight w:val="cyan"/>
-        </w:rPr>
-        <w:t>Revisar</w:t>
-      </w:r>
-      <w:proofErr w:type="spellEnd"/>
-      <w:r>
-        <w:rPr>
-          <w:highlight w:val="cyan"/>
-        </w:rPr>
-        <w:t xml:space="preserve"> </w:t>
-      </w:r>
-      <w:proofErr w:type="spellStart"/>
-      <w:r>
-        <w:rPr>
-          <w:highlight w:val="cyan"/>
-        </w:rPr>
-        <w:t>ejemplo</w:t>
-      </w:r>
-      <w:proofErr w:type="spellEnd"/>
-      <w:r>
-        <w:rPr>
-          <w:highlight w:val="cyan"/>
-        </w:rPr>
-        <w:t xml:space="preserve">, </w:t>
-      </w:r>
-      <w:proofErr w:type="spellStart"/>
-      <w:r>
-        <w:rPr>
-          <w:highlight w:val="cyan"/>
-        </w:rPr>
-        <w:t>por</w:t>
-      </w:r>
-      <w:proofErr w:type="spellEnd"/>
-      <w:r>
-        <w:rPr>
-          <w:highlight w:val="cyan"/>
-        </w:rPr>
-        <w:t xml:space="preserve"> que </w:t>
-      </w:r>
-      <w:proofErr w:type="spellStart"/>
-      <w:r>
-        <w:rPr>
-          <w:highlight w:val="cyan"/>
-        </w:rPr>
-        <w:t>esos</w:t>
-      </w:r>
-      <w:proofErr w:type="spellEnd"/>
-      <w:r>
-        <w:rPr>
-          <w:highlight w:val="cyan"/>
-        </w:rPr>
-        <w:t xml:space="preserve"> </w:t>
-      </w:r>
-      <w:proofErr w:type="spellStart"/>
-      <w:r>
-        <w:rPr>
-          <w:highlight w:val="cyan"/>
-        </w:rPr>
-        <w:t>intervalos</w:t>
-      </w:r>
-      <w:proofErr w:type="spellEnd"/>
-      <w:r>
-        <w:rPr>
-          <w:highlight w:val="cyan"/>
-        </w:rPr>
-        <w:t xml:space="preserve"> de </w:t>
-      </w:r>
-      <w:proofErr w:type="spellStart"/>
-      <w:r>
-        <w:rPr>
-          <w:highlight w:val="cyan"/>
-        </w:rPr>
-        <w:t>montos</w:t>
-      </w:r>
-      <w:proofErr w:type="spellEnd"/>
-      <w:r>
-        <w:rPr>
-          <w:highlight w:val="cyan"/>
-        </w:rPr>
-        <w:t>.</w:t>
-      </w:r>
-    </w:p>
-    <w:p>
-      <w:pPr>
-        <w:jc w:val="both"/>
-      </w:pPr>
+    </w:p>
+    <w:p>
+      <w:pPr>
+        <w:jc w:val="both"/>
+      </w:pPr>
+    </w:p>
+    <w:p>
+      <w:pPr>
+        <w:jc w:val="both"/>
+      </w:pPr>
+      <w:r>
+        <w:rPr>
+          <w:noProof/>
+        </w:rPr>
+        <w:drawing>
+          <wp:inline distT="0" distB="0" distL="0" distR="0">
+            <wp:extent cx="3546088" cy="3931361"/>
+            <wp:effectExtent l="0" t="0" r="0" b="5715"/>
+            <wp:docPr id="12" name="Picture 12"/>
+            <wp:cNvGraphicFramePr>
+              <a:graphicFrameLocks xmlns:a="http://schemas.openxmlformats.org/drawingml/2006/main" noChangeAspect="1"/>
+            </wp:cNvGraphicFramePr>
+            <a:graphic xmlns:a="http://schemas.openxmlformats.org/drawingml/2006/main">
+              <a:graphicData uri="http://schemas.openxmlformats.org/drawingml/2006/picture">
+                <pic:pic xmlns:pic="http://schemas.openxmlformats.org/drawingml/2006/picture">
+                  <pic:nvPicPr>
+                    <pic:cNvPr id="12" name="Screen Shot 2018-09-21 at 8.14.15 PM.png"/>
+                    <pic:cNvPicPr/>
+                  </pic:nvPicPr>
+                  <pic:blipFill>
+                    <a:blip r:embed="rId26">
+                      <a:extLst>
+                        <a:ext uri="{28A0092B-C50C-407E-A947-70E740481C1C}">
+                          <a14:useLocalDpi xmlns:a14="http://schemas.microsoft.com/office/drawing/2010/main" val="0"/>
+                        </a:ext>
+                      </a:extLst>
+                    </a:blip>
+                    <a:stretch>
+                      <a:fillRect/>
+                    </a:stretch>
+                  </pic:blipFill>
+                  <pic:spPr>
+                    <a:xfrm>
+                      <a:off x="0" y="0"/>
+                      <a:ext cx="3561540" cy="3948492"/>
+                    </a:xfrm>
+                    <a:prstGeom prst="rect">
+                      <a:avLst/>
+                    </a:prstGeom>
+                  </pic:spPr>
+                </pic:pic>
+              </a:graphicData>
+            </a:graphic>
+          </wp:inline>
+        </w:drawing>
+      </w:r>
+    </w:p>
+    <w:p>
+      <w:pPr>
+        <w:jc w:val="both"/>
+      </w:pPr>
+      <w:r>
+        <w:rPr>
+          <w:noProof/>
+        </w:rPr>
+        <w:drawing>
+          <wp:inline distT="0" distB="0" distL="0" distR="0">
+            <wp:extent cx="3546395" cy="3211241"/>
+            <wp:effectExtent l="0" t="0" r="0" b="1905"/>
+            <wp:docPr id="16" name="Picture 16"/>
+            <wp:cNvGraphicFramePr>
+              <a:graphicFrameLocks xmlns:a="http://schemas.openxmlformats.org/drawingml/2006/main" noChangeAspect="1"/>
+            </wp:cNvGraphicFramePr>
+            <a:graphic xmlns:a="http://schemas.openxmlformats.org/drawingml/2006/main">
+              <a:graphicData uri="http://schemas.openxmlformats.org/drawingml/2006/picture">
+                <pic:pic xmlns:pic="http://schemas.openxmlformats.org/drawingml/2006/picture">
+                  <pic:nvPicPr>
+                    <pic:cNvPr id="16" name="Screen Shot 2018-09-21 at 8.14.22 PM.png"/>
+                    <pic:cNvPicPr/>
+                  </pic:nvPicPr>
+                  <pic:blipFill>
+                    <a:blip r:embed="rId27">
+                      <a:extLst>
+                        <a:ext uri="{28A0092B-C50C-407E-A947-70E740481C1C}">
+                          <a14:useLocalDpi xmlns:a14="http://schemas.microsoft.com/office/drawing/2010/main" val="0"/>
+                        </a:ext>
+                      </a:extLst>
+                    </a:blip>
+                    <a:stretch>
+                      <a:fillRect/>
+                    </a:stretch>
+                  </pic:blipFill>
+                  <pic:spPr>
+                    <a:xfrm>
+                      <a:off x="0" y="0"/>
+                      <a:ext cx="3579936" cy="3241612"/>
+                    </a:xfrm>
+                    <a:prstGeom prst="rect">
+                      <a:avLst/>
+                    </a:prstGeom>
+                  </pic:spPr>
+                </pic:pic>
+              </a:graphicData>
+            </a:graphic>
+          </wp:inline>
+        </w:drawing>
+      </w:r>
     </w:p>
     <w:p>
       <w:pPr>
@@ -8320,12 +8417,11 @@
           <w:numId w:val="4"/>
         </w:numPr>
       </w:pPr>
-      <w:bookmarkStart w:id="32" w:name="_Toc519930592"/>
-      <w:r>
-        <w:lastRenderedPageBreak/>
+      <w:bookmarkStart w:id="31" w:name="_Toc519930592"/>
+      <w:r>
         <w:t>Explain and demonstrate the correct treatment of flotation costs</w:t>
       </w:r>
-      <w:bookmarkEnd w:id="32"/>
+      <w:bookmarkEnd w:id="31"/>
     </w:p>
     <w:p/>
     <w:p>
@@ -8373,12 +8469,12 @@
       <w:pPr>
         <w:pStyle w:val="Heading1"/>
       </w:pPr>
-      <w:bookmarkStart w:id="33" w:name="_Toc519930593"/>
+      <w:bookmarkStart w:id="32" w:name="_Toc519930593"/>
       <w:r>
         <w:lastRenderedPageBreak/>
         <w:t>Reading 37: Measures of Leverage</w:t>
       </w:r>
-      <w:bookmarkEnd w:id="33"/>
+      <w:bookmarkEnd w:id="32"/>
     </w:p>
     <w:p/>
     <w:p>
@@ -8389,11 +8485,11 @@
           <w:numId w:val="5"/>
         </w:numPr>
       </w:pPr>
-      <w:bookmarkStart w:id="34" w:name="_Toc519930594"/>
+      <w:bookmarkStart w:id="33" w:name="_Toc519930594"/>
       <w:r>
         <w:t>Define and explain leverage, business risk, sales risk, operating risk and financial risk and classify a risk</w:t>
       </w:r>
-      <w:bookmarkEnd w:id="34"/>
+      <w:bookmarkEnd w:id="33"/>
     </w:p>
     <w:p/>
     <w:p>
@@ -8469,11 +8565,11 @@
           <w:numId w:val="5"/>
         </w:numPr>
       </w:pPr>
-      <w:bookmarkStart w:id="35" w:name="_Toc519930595"/>
+      <w:bookmarkStart w:id="34" w:name="_Toc519930595"/>
       <w:r>
         <w:t>Calculate and interpret the degree of operating leverage, the degree of financial leverage and the degree of total leverage</w:t>
       </w:r>
-      <w:bookmarkEnd w:id="35"/>
+      <w:bookmarkEnd w:id="34"/>
     </w:p>
     <w:p/>
     <w:p>
@@ -8506,7 +8602,7 @@
                     <pic:cNvPicPr/>
                   </pic:nvPicPr>
                   <pic:blipFill>
-                    <a:blip r:embed="rId26">
+                    <a:blip r:embed="rId28">
                       <a:extLst>
                         <a:ext uri="{28A0092B-C50C-407E-A947-70E740481C1C}">
                           <a14:useLocalDpi xmlns:a14="http://schemas.microsoft.com/office/drawing/2010/main" val="0"/>
@@ -8567,7 +8663,7 @@
                     <pic:cNvPicPr/>
                   </pic:nvPicPr>
                   <pic:blipFill>
-                    <a:blip r:embed="rId27">
+                    <a:blip r:embed="rId29">
                       <a:extLst>
                         <a:ext uri="{28A0092B-C50C-407E-A947-70E740481C1C}">
                           <a14:useLocalDpi xmlns:a14="http://schemas.microsoft.com/office/drawing/2010/main" val="0"/>
@@ -8615,7 +8711,7 @@
                     <pic:cNvPicPr/>
                   </pic:nvPicPr>
                   <pic:blipFill>
-                    <a:blip r:embed="rId28">
+                    <a:blip r:embed="rId30">
                       <a:extLst>
                         <a:ext uri="{28A0092B-C50C-407E-A947-70E740481C1C}">
                           <a14:useLocalDpi xmlns:a14="http://schemas.microsoft.com/office/drawing/2010/main" val="0"/>
@@ -8680,7 +8776,7 @@
                     <pic:cNvPicPr/>
                   </pic:nvPicPr>
                   <pic:blipFill>
-                    <a:blip r:embed="rId29">
+                    <a:blip r:embed="rId31">
                       <a:extLst>
                         <a:ext uri="{28A0092B-C50C-407E-A947-70E740481C1C}">
                           <a14:useLocalDpi xmlns:a14="http://schemas.microsoft.com/office/drawing/2010/main" val="0"/>
@@ -8716,11 +8812,11 @@
           <w:numId w:val="5"/>
         </w:numPr>
       </w:pPr>
-      <w:bookmarkStart w:id="36" w:name="_Toc519930596"/>
+      <w:bookmarkStart w:id="35" w:name="_Toc519930596"/>
       <w:r>
         <w:t>Analyze the effect of financial leverage on a company’s net income and return on equity</w:t>
       </w:r>
-      <w:bookmarkEnd w:id="36"/>
+      <w:bookmarkEnd w:id="35"/>
     </w:p>
     <w:p/>
     <w:p>
@@ -8760,11 +8856,11 @@
           <w:numId w:val="5"/>
         </w:numPr>
       </w:pPr>
-      <w:bookmarkStart w:id="37" w:name="_Toc519930597"/>
+      <w:bookmarkStart w:id="36" w:name="_Toc519930597"/>
       <w:r>
         <w:t>Calculate the breakeven quantity of sales and determine the company’s net income at various sales levels</w:t>
       </w:r>
-      <w:bookmarkEnd w:id="37"/>
+      <w:bookmarkEnd w:id="36"/>
     </w:p>
     <w:p/>
     <w:p>
@@ -8775,12 +8871,12 @@
           <w:numId w:val="5"/>
         </w:numPr>
       </w:pPr>
-      <w:bookmarkStart w:id="38" w:name="_Toc519930598"/>
+      <w:bookmarkStart w:id="37" w:name="_Toc519930598"/>
       <w:r>
         <w:lastRenderedPageBreak/>
         <w:t>Calculate and interpret the operating breakeven quantity of sales</w:t>
       </w:r>
-      <w:bookmarkEnd w:id="38"/>
+      <w:bookmarkEnd w:id="37"/>
     </w:p>
     <w:p/>
     <w:p>
@@ -8847,7 +8943,7 @@
                     <pic:cNvPicPr/>
                   </pic:nvPicPr>
                   <pic:blipFill>
-                    <a:blip r:embed="rId30">
+                    <a:blip r:embed="rId32">
                       <a:extLst>
                         <a:ext uri="{28A0092B-C50C-407E-A947-70E740481C1C}">
                           <a14:useLocalDpi xmlns:a14="http://schemas.microsoft.com/office/drawing/2010/main" val="0"/>
@@ -8898,7 +8994,7 @@
                     <pic:cNvPicPr/>
                   </pic:nvPicPr>
                   <pic:blipFill>
-                    <a:blip r:embed="rId31">
+                    <a:blip r:embed="rId33">
                       <a:extLst>
                         <a:ext uri="{28A0092B-C50C-407E-A947-70E740481C1C}">
                           <a14:useLocalDpi xmlns:a14="http://schemas.microsoft.com/office/drawing/2010/main" val="0"/>
@@ -8998,7 +9094,7 @@
                     <pic:cNvPicPr/>
                   </pic:nvPicPr>
                   <pic:blipFill>
-                    <a:blip r:embed="rId32">
+                    <a:blip r:embed="rId34">
                       <a:extLst>
                         <a:ext uri="{28A0092B-C50C-407E-A947-70E740481C1C}">
                           <a14:useLocalDpi xmlns:a14="http://schemas.microsoft.com/office/drawing/2010/main" val="0"/>
@@ -9053,19 +9149,25 @@
       <w:pPr>
         <w:jc w:val="both"/>
       </w:pPr>
-      <w:proofErr w:type="gramStart"/>
       <w:r>
         <w:rPr>
           <w:highlight w:val="cyan"/>
         </w:rPr>
-        <w:t>An the</w:t>
-      </w:r>
-      <w:proofErr w:type="gramEnd"/>
+        <w:t>An</w:t>
+      </w:r>
       <w:r>
         <w:rPr>
           <w:highlight w:val="cyan"/>
         </w:rPr>
-        <w:t xml:space="preserve"> breakeven point in $?</w:t>
+        <w:t>d</w:t>
+      </w:r>
+      <w:bookmarkStart w:id="38" w:name="_GoBack"/>
+      <w:bookmarkEnd w:id="38"/>
+      <w:r>
+        <w:rPr>
+          <w:highlight w:val="cyan"/>
+        </w:rPr>
+        <w:t xml:space="preserve"> the breakeven point in $?</w:t>
       </w:r>
     </w:p>
     <w:p>
@@ -9261,7 +9363,7 @@
                     <pic:cNvPicPr/>
                   </pic:nvPicPr>
                   <pic:blipFill>
-                    <a:blip r:embed="rId33">
+                    <a:blip r:embed="rId35">
                       <a:extLst>
                         <a:ext uri="{28A0092B-C50C-407E-A947-70E740481C1C}">
                           <a14:useLocalDpi xmlns:a14="http://schemas.microsoft.com/office/drawing/2010/main" val="0"/>
@@ -9326,7 +9428,7 @@
                     <pic:cNvPicPr/>
                   </pic:nvPicPr>
                   <pic:blipFill>
-                    <a:blip r:embed="rId34">
+                    <a:blip r:embed="rId36">
                       <a:extLst>
                         <a:ext uri="{28A0092B-C50C-407E-A947-70E740481C1C}">
                           <a14:useLocalDpi xmlns:a14="http://schemas.microsoft.com/office/drawing/2010/main" val="0"/>
@@ -9395,7 +9497,7 @@
                     <pic:cNvPicPr/>
                   </pic:nvPicPr>
                   <pic:blipFill>
-                    <a:blip r:embed="rId35">
+                    <a:blip r:embed="rId37">
                       <a:extLst>
                         <a:ext uri="{28A0092B-C50C-407E-A947-70E740481C1C}">
                           <a14:useLocalDpi xmlns:a14="http://schemas.microsoft.com/office/drawing/2010/main" val="0"/>
@@ -9468,7 +9570,7 @@
                     <pic:cNvPicPr/>
                   </pic:nvPicPr>
                   <pic:blipFill>
-                    <a:blip r:embed="rId36">
+                    <a:blip r:embed="rId38">
                       <a:extLst>
                         <a:ext uri="{28A0092B-C50C-407E-A947-70E740481C1C}">
                           <a14:useLocalDpi xmlns:a14="http://schemas.microsoft.com/office/drawing/2010/main" val="0"/>
@@ -9537,7 +9639,7 @@
                     <pic:cNvPicPr/>
                   </pic:nvPicPr>
                   <pic:blipFill>
-                    <a:blip r:embed="rId37">
+                    <a:blip r:embed="rId39">
                       <a:extLst>
                         <a:ext uri="{28A0092B-C50C-407E-A947-70E740481C1C}">
                           <a14:useLocalDpi xmlns:a14="http://schemas.microsoft.com/office/drawing/2010/main" val="0"/>
@@ -9604,7 +9706,7 @@
                     <pic:cNvPicPr/>
                   </pic:nvPicPr>
                   <pic:blipFill>
-                    <a:blip r:embed="rId38">
+                    <a:blip r:embed="rId40">
                       <a:extLst>
                         <a:ext uri="{28A0092B-C50C-407E-A947-70E740481C1C}">
                           <a14:useLocalDpi xmlns:a14="http://schemas.microsoft.com/office/drawing/2010/main" val="0"/>
@@ -9668,7 +9770,7 @@
                     <pic:cNvPicPr/>
                   </pic:nvPicPr>
                   <pic:blipFill>
-                    <a:blip r:embed="rId39">
+                    <a:blip r:embed="rId41">
                       <a:extLst>
                         <a:ext uri="{28A0092B-C50C-407E-A947-70E740481C1C}">
                           <a14:useLocalDpi xmlns:a14="http://schemas.microsoft.com/office/drawing/2010/main" val="0"/>
@@ -9737,7 +9839,7 @@
                     <pic:cNvPicPr/>
                   </pic:nvPicPr>
                   <pic:blipFill>
-                    <a:blip r:embed="rId40">
+                    <a:blip r:embed="rId42">
                       <a:extLst>
                         <a:ext uri="{28A0092B-C50C-407E-A947-70E740481C1C}">
                           <a14:useLocalDpi xmlns:a14="http://schemas.microsoft.com/office/drawing/2010/main" val="0"/>
@@ -9829,7 +9931,7 @@
                     <pic:cNvPicPr/>
                   </pic:nvPicPr>
                   <pic:blipFill>
-                    <a:blip r:embed="rId41">
+                    <a:blip r:embed="rId43">
                       <a:extLst>
                         <a:ext uri="{28A0092B-C50C-407E-A947-70E740481C1C}">
                           <a14:useLocalDpi xmlns:a14="http://schemas.microsoft.com/office/drawing/2010/main" val="0"/>
@@ -9894,7 +9996,7 @@
                     <pic:cNvPicPr/>
                   </pic:nvPicPr>
                   <pic:blipFill>
-                    <a:blip r:embed="rId42">
+                    <a:blip r:embed="rId44">
                       <a:extLst>
                         <a:ext uri="{28A0092B-C50C-407E-A947-70E740481C1C}">
                           <a14:useLocalDpi xmlns:a14="http://schemas.microsoft.com/office/drawing/2010/main" val="0"/>
@@ -10013,7 +10115,7 @@
                     <pic:cNvPicPr/>
                   </pic:nvPicPr>
                   <pic:blipFill>
-                    <a:blip r:embed="rId43">
+                    <a:blip r:embed="rId45">
                       <a:extLst>
                         <a:ext uri="{28A0092B-C50C-407E-A947-70E740481C1C}">
                           <a14:useLocalDpi xmlns:a14="http://schemas.microsoft.com/office/drawing/2010/main" val="0"/>
@@ -10077,7 +10179,7 @@
                     <pic:cNvPicPr/>
                   </pic:nvPicPr>
                   <pic:blipFill>
-                    <a:blip r:embed="rId44">
+                    <a:blip r:embed="rId46">
                       <a:extLst>
                         <a:ext uri="{28A0092B-C50C-407E-A947-70E740481C1C}">
                           <a14:useLocalDpi xmlns:a14="http://schemas.microsoft.com/office/drawing/2010/main" val="0"/>
@@ -10358,7 +10460,7 @@
                     <pic:cNvPicPr/>
                   </pic:nvPicPr>
                   <pic:blipFill>
-                    <a:blip r:embed="rId45">
+                    <a:blip r:embed="rId47">
                       <a:extLst>
                         <a:ext uri="{28A0092B-C50C-407E-A947-70E740481C1C}">
                           <a14:useLocalDpi xmlns:a14="http://schemas.microsoft.com/office/drawing/2010/main" val="0"/>
@@ -12335,7 +12437,7 @@
 </file>
 
 <file path=customXml/itemProps1.xml><?xml version="1.0" encoding="utf-8"?>
-<ds:datastoreItem xmlns:ds="http://schemas.openxmlformats.org/officeDocument/2006/customXml" ds:itemID="{2C1BA7DF-DE91-664E-A31A-2B9D2323B179}">
+<ds:datastoreItem xmlns:ds="http://schemas.openxmlformats.org/officeDocument/2006/customXml" ds:itemID="{5008DDAC-09C3-834B-8AE1-10757154BDD6}">
   <ds:schemaRefs>
     <ds:schemaRef ds:uri="http://schemas.openxmlformats.org/officeDocument/2006/bibliography"/>
   </ds:schemaRefs>

</xml_diff>